<commit_message>
added detailed model image
</commit_message>
<xml_diff>
--- a/Anlin Albert/Human Activity Recognition/Interim Report.docx
+++ b/Anlin Albert/Human Activity Recognition/Interim Report.docx
@@ -1356,7 +1356,7 @@
         <w:t>ree types of layers</w:t>
       </w:r>
       <w:r>
-        <w:t xml:space="preserve"> make up the CNN which are the convolutional layers, pooling layers, and fully-connected (FC) layers. When these layers are stacked, a CNN architecture will be formed. In addition to these three layers, there are two more important parameters which are the dropout layer and the activation function which are defined below.</w:t>
+        <w:t xml:space="preserve"> make up the CNN which are the convolutional layers, pooling layers, and fully-connected (FC) layers. When these layers are stacked, a CNN architecture will be formed. In addition to these three layers, there are two more important parameters which are the dropout layer and the activation function.</w:t>
       </w:r>
     </w:p>
     <w:p>
@@ -1420,11 +1420,11 @@
         <w:jc w:val="both"/>
       </w:pPr>
       <w:r>
-        <w:t xml:space="preserve">[3] Fully Connected Layer - The Fully Connected (FC) layer consists of the weights and biases along with the neurons and is used to connect the neurons between two different layers. These layers are usually placed before the output layer and form the </w:t>
+        <w:t xml:space="preserve">[3] Fully Connected Layer - The Fully Connected (FC) layer consists of the weights and biases along with the neurons and is used to connect the neurons between two different layers. These layers are usually placed before the output layer and form the last few layers of a CNN Architecture. In this, the input image from the previous </w:t>
       </w:r>
       <w:r>
         <w:lastRenderedPageBreak/>
-        <w:t xml:space="preserve">last few layers of a CNN Architecture. In this, the input image from the previous layers </w:t>
+        <w:t xml:space="preserve">layers </w:t>
       </w:r>
       <w:r>
         <w:t>is</w:t>
@@ -1502,397 +1502,27 @@
     <w:p>
       <w:pPr>
         <w:pStyle w:val="ListParagraph"/>
-        <w:jc w:val="both"/>
-        <w:rPr>
-          <w:bCs/>
-        </w:rPr>
-      </w:pPr>
-      <w:r>
-        <w:rPr>
-          <w:bCs/>
-        </w:rPr>
-        <w:t>Here I have called sequential layer 1st. In 1st layer</w:t>
-      </w:r>
-      <w:r>
-        <w:rPr>
-          <w:bCs/>
-        </w:rPr>
-        <w:t>,</w:t>
-      </w:r>
-      <w:r>
-        <w:rPr>
-          <w:bCs/>
-        </w:rPr>
-        <w:t xml:space="preserve"> I have added </w:t>
-      </w:r>
-      <w:r>
-        <w:rPr>
-          <w:bCs/>
-        </w:rPr>
-        <w:t xml:space="preserve">a </w:t>
-      </w:r>
-      <w:r>
-        <w:rPr>
-          <w:bCs/>
-        </w:rPr>
-        <w:t xml:space="preserve">2-dimensional convolution layer that is Con2D. Then 16 filters are passed having [2,2] kernel size and activation function </w:t>
-      </w:r>
-      <w:proofErr w:type="spellStart"/>
-      <w:r>
-        <w:rPr>
-          <w:bCs/>
-        </w:rPr>
-        <w:t>relu</w:t>
-      </w:r>
-      <w:proofErr w:type="spellEnd"/>
-      <w:r>
-        <w:rPr>
-          <w:bCs/>
-        </w:rPr>
-        <w:t xml:space="preserve"> is used. For 1st layer input shape is x-train. Then I added </w:t>
-      </w:r>
-      <w:r>
-        <w:rPr>
-          <w:bCs/>
-        </w:rPr>
-        <w:t xml:space="preserve">the </w:t>
-      </w:r>
-      <w:r>
-        <w:rPr>
-          <w:bCs/>
-        </w:rPr>
-        <w:t xml:space="preserve">dropout layer means randomly 0.1 or 10% </w:t>
-      </w:r>
-      <w:r>
-        <w:rPr>
-          <w:bCs/>
-        </w:rPr>
-        <w:t xml:space="preserve">of </w:t>
-      </w:r>
-      <w:r>
-        <w:rPr>
-          <w:bCs/>
-        </w:rPr>
-        <w:t xml:space="preserve">neurons have been dropped. </w:t>
-      </w:r>
-      <w:r>
-        <w:rPr>
-          <w:bCs/>
-        </w:rPr>
-        <w:t>A</w:t>
-      </w:r>
-      <w:r>
-        <w:rPr>
-          <w:bCs/>
-        </w:rPr>
-        <w:t xml:space="preserve">nother layer of CNN having 32 layers and </w:t>
-      </w:r>
-      <w:r>
-        <w:rPr>
-          <w:bCs/>
-        </w:rPr>
-        <w:t xml:space="preserve">a </w:t>
-      </w:r>
-      <w:r>
-        <w:rPr>
-          <w:bCs/>
-        </w:rPr>
-        <w:t xml:space="preserve">size of [2,2] with activation function </w:t>
-      </w:r>
-      <w:proofErr w:type="spellStart"/>
-      <w:r>
-        <w:rPr>
-          <w:bCs/>
-        </w:rPr>
-        <w:t>relu</w:t>
-      </w:r>
-      <w:proofErr w:type="spellEnd"/>
-      <w:r>
-        <w:rPr>
-          <w:bCs/>
-        </w:rPr>
-        <w:t xml:space="preserve"> is added. </w:t>
-      </w:r>
-    </w:p>
-    <w:p>
-      <w:pPr>
-        <w:pStyle w:val="ListParagraph"/>
-        <w:jc w:val="both"/>
-        <w:rPr>
-          <w:bCs/>
-        </w:rPr>
-      </w:pPr>
-    </w:p>
-    <w:p>
-      <w:pPr>
-        <w:pStyle w:val="ListParagraph"/>
-        <w:jc w:val="both"/>
-        <w:rPr>
-          <w:bCs/>
-        </w:rPr>
-      </w:pPr>
-      <w:r>
-        <w:rPr>
-          <w:bCs/>
-        </w:rPr>
-        <w:t xml:space="preserve">In </w:t>
-      </w:r>
-      <w:r>
-        <w:rPr>
-          <w:bCs/>
-        </w:rPr>
-        <w:t xml:space="preserve">the </w:t>
-      </w:r>
-      <w:r>
-        <w:rPr>
-          <w:bCs/>
-        </w:rPr>
-        <w:t>hidden Convolution layer</w:t>
-      </w:r>
-      <w:r>
-        <w:rPr>
-          <w:bCs/>
-        </w:rPr>
-        <w:t>,</w:t>
-      </w:r>
-      <w:r>
-        <w:rPr>
-          <w:bCs/>
-        </w:rPr>
-        <w:t xml:space="preserve"> we don't need to provide input shapes because it automatically matches th</w:t>
-      </w:r>
-      <w:r>
-        <w:rPr>
-          <w:bCs/>
-        </w:rPr>
-        <w:t>e</w:t>
-      </w:r>
-      <w:r>
-        <w:rPr>
-          <w:bCs/>
-        </w:rPr>
-        <w:t xml:space="preserve"> preceding layers. Then 20% dropout will be added. Then add flatten then dense layer </w:t>
-      </w:r>
-      <w:r>
-        <w:rPr>
-          <w:bCs/>
-        </w:rPr>
-        <w:t>having</w:t>
-      </w:r>
-      <w:r>
-        <w:rPr>
-          <w:bCs/>
-        </w:rPr>
-        <w:t xml:space="preserve"> 64 and activation function </w:t>
-      </w:r>
-      <w:proofErr w:type="spellStart"/>
-      <w:r>
-        <w:rPr>
-          <w:bCs/>
-        </w:rPr>
-        <w:t>relu</w:t>
-      </w:r>
-      <w:proofErr w:type="spellEnd"/>
-      <w:r>
-        <w:rPr>
-          <w:bCs/>
-        </w:rPr>
-        <w:t xml:space="preserve"> and drop 50% neuron randomly. Then add </w:t>
-      </w:r>
-      <w:r>
-        <w:rPr>
-          <w:bCs/>
-        </w:rPr>
-        <w:t xml:space="preserve">the </w:t>
-      </w:r>
-      <w:r>
-        <w:rPr>
-          <w:bCs/>
-        </w:rPr>
-        <w:t>final layer. As we need 6 classes and it is a multi</w:t>
-      </w:r>
-      <w:r>
-        <w:rPr>
-          <w:bCs/>
-        </w:rPr>
-        <w:t>-</w:t>
-      </w:r>
-      <w:r>
-        <w:rPr>
-          <w:bCs/>
-        </w:rPr>
-        <w:t xml:space="preserve">class classification we are taking </w:t>
-      </w:r>
-      <w:proofErr w:type="spellStart"/>
-      <w:r>
-        <w:rPr>
-          <w:bCs/>
-        </w:rPr>
-        <w:t>softmax</w:t>
-      </w:r>
-      <w:proofErr w:type="spellEnd"/>
-      <w:r>
-        <w:rPr>
-          <w:bCs/>
-        </w:rPr>
-        <w:t xml:space="preserve"> as </w:t>
-      </w:r>
-      <w:r>
-        <w:rPr>
-          <w:bCs/>
-        </w:rPr>
-        <w:t xml:space="preserve">an </w:t>
-      </w:r>
-      <w:r>
-        <w:rPr>
-          <w:bCs/>
-        </w:rPr>
-        <w:t>activation function.</w:t>
-      </w:r>
-      <w:r>
-        <w:rPr>
-          <w:bCs/>
-        </w:rPr>
-        <w:t xml:space="preserve"> </w:t>
-      </w:r>
-      <w:r>
-        <w:rPr>
-          <w:bCs/>
-        </w:rPr>
-        <w:t xml:space="preserve">For compilation Adam optimizer is used and </w:t>
-      </w:r>
-      <w:r>
-        <w:rPr>
-          <w:bCs/>
-        </w:rPr>
-        <w:t xml:space="preserve">the </w:t>
-      </w:r>
-      <w:r>
-        <w:rPr>
-          <w:bCs/>
-        </w:rPr>
-        <w:t>loss function is sparse categori</w:t>
-      </w:r>
-      <w:r>
-        <w:rPr>
-          <w:bCs/>
-        </w:rPr>
-        <w:t>c</w:t>
-      </w:r>
-      <w:r>
-        <w:rPr>
-          <w:bCs/>
-        </w:rPr>
-        <w:t>al cross</w:t>
-      </w:r>
-      <w:r>
-        <w:rPr>
-          <w:bCs/>
-        </w:rPr>
-        <w:t>-</w:t>
-      </w:r>
-      <w:r>
-        <w:rPr>
-          <w:bCs/>
-        </w:rPr>
-        <w:t>entropy.</w:t>
-      </w:r>
-      <w:r>
-        <w:rPr>
-          <w:bCs/>
-        </w:rPr>
-        <w:t xml:space="preserve"> </w:t>
-      </w:r>
-      <w:r>
-        <w:rPr>
-          <w:bCs/>
-        </w:rPr>
-        <w:t xml:space="preserve">Then </w:t>
-      </w:r>
-      <w:r>
-        <w:rPr>
-          <w:bCs/>
-        </w:rPr>
-        <w:t xml:space="preserve">the </w:t>
-      </w:r>
-      <w:r>
-        <w:rPr>
-          <w:bCs/>
-        </w:rPr>
-        <w:t>training process will start.</w:t>
-      </w:r>
-      <w:r>
-        <w:rPr>
-          <w:bCs/>
-        </w:rPr>
-        <w:t xml:space="preserve"> </w:t>
-      </w:r>
-      <w:r>
-        <w:rPr>
-          <w:bCs/>
-        </w:rPr>
-        <w:t xml:space="preserve">I </w:t>
-      </w:r>
-      <w:r>
-        <w:rPr>
-          <w:bCs/>
-        </w:rPr>
-        <w:t>have used several epochs</w:t>
-      </w:r>
-      <w:r>
-        <w:rPr>
-          <w:bCs/>
-        </w:rPr>
-        <w:t xml:space="preserve"> to reach the final accuracy of </w:t>
-      </w:r>
-      <w:proofErr w:type="spellStart"/>
-      <w:r>
-        <w:rPr>
-          <w:bCs/>
-        </w:rPr>
-        <w:t>approx</w:t>
-      </w:r>
-      <w:proofErr w:type="spellEnd"/>
-      <w:r>
-        <w:rPr>
-          <w:bCs/>
-        </w:rPr>
-        <w:t xml:space="preserve"> 94%</w:t>
-      </w:r>
-      <w:r>
-        <w:rPr>
-          <w:bCs/>
-        </w:rPr>
-        <w:t>.</w:t>
-      </w:r>
-    </w:p>
-    <w:p>
-      <w:pPr>
-        <w:pStyle w:val="ListParagraph"/>
-        <w:jc w:val="both"/>
-        <w:rPr>
-          <w:bCs/>
-        </w:rPr>
-      </w:pPr>
-    </w:p>
-    <w:p>
-      <w:pPr>
-        <w:pStyle w:val="ListParagraph"/>
-        <w:jc w:val="both"/>
-        <w:rPr>
-          <w:bCs/>
-        </w:rPr>
-      </w:pPr>
-      <w:r>
-        <w:rPr>
-          <w:noProof/>
-          <w:lang w:eastAsia="en-IN"/>
+        <w:rPr>
+          <w:lang w:val="en-US"/>
+        </w:rPr>
+      </w:pPr>
+    </w:p>
+    <w:p>
+      <w:pPr>
+        <w:pStyle w:val="ListParagraph"/>
+        <w:rPr>
+          <w:lang w:val="en-US"/>
+        </w:rPr>
+      </w:pPr>
+      <w:r>
+        <w:rPr>
+          <w:lang w:val="en-US"/>
         </w:rPr>
         <w:drawing>
-          <wp:inline distT="0" distB="0" distL="0" distR="0" wp14:anchorId="76041CFB" wp14:editId="0AB85CD4">
-            <wp:extent cx="5295900" cy="1701930"/>
+          <wp:inline distT="0" distB="0" distL="0" distR="0" wp14:anchorId="74DE4641" wp14:editId="31AA871B">
+            <wp:extent cx="5229225" cy="3704952"/>
             <wp:effectExtent l="0" t="0" r="0" b="0"/>
-            <wp:docPr id="8" name="Picture 8"/>
+            <wp:docPr id="11" name="Picture 11"/>
             <wp:cNvGraphicFramePr>
               <a:graphicFrameLocks xmlns:a="http://schemas.openxmlformats.org/drawingml/2006/main" noChangeAspect="1"/>
             </wp:cNvGraphicFramePr>
@@ -1900,7 +1530,7 @@
               <a:graphicData uri="http://schemas.openxmlformats.org/drawingml/2006/picture">
                 <pic:pic xmlns:pic="http://schemas.openxmlformats.org/drawingml/2006/picture">
                   <pic:nvPicPr>
-                    <pic:cNvPr id="0" name=""/>
+                    <pic:cNvPr id="1" name=""/>
                     <pic:cNvPicPr/>
                   </pic:nvPicPr>
                   <pic:blipFill>
@@ -1912,7 +1542,7 @@
                   <pic:spPr>
                     <a:xfrm>
                       <a:off x="0" y="0"/>
-                      <a:ext cx="5339514" cy="1715946"/>
+                      <a:ext cx="5246443" cy="3717151"/>
                     </a:xfrm>
                     <a:prstGeom prst="rect">
                       <a:avLst/>
@@ -1928,63 +1558,406 @@
     <w:p>
       <w:pPr>
         <w:pStyle w:val="ListParagraph"/>
-        <w:jc w:val="both"/>
-        <w:rPr>
-          <w:bCs/>
-        </w:rPr>
-      </w:pPr>
-    </w:p>
-    <w:p>
-      <w:pPr>
-        <w:pStyle w:val="ListParagraph"/>
-        <w:jc w:val="both"/>
-        <w:rPr>
-          <w:lang w:val="en-US"/>
-        </w:rPr>
-      </w:pPr>
-      <w:r>
-        <w:rPr>
-          <w:bCs/>
-        </w:rPr>
-        <w:t>The snapshots below represent the learning curves</w:t>
-      </w:r>
-      <w:r>
-        <w:rPr>
-          <w:bCs/>
-        </w:rPr>
-        <w:t xml:space="preserve"> for 10 epochs</w:t>
-      </w:r>
-      <w:r>
-        <w:rPr>
-          <w:bCs/>
-        </w:rPr>
-        <w:t>. 1st graph is plotted between no of epochs and the accuracy of the model. Then the 2nd graph is plotted between no of epochs and loss of a model. Here we got quite a good accuracy. As validation loss is less than training loss we can say that our model is neither overfitting nor underfitting.</w:t>
-      </w:r>
-    </w:p>
-    <w:p>
-      <w:pPr>
-        <w:pStyle w:val="ListParagraph"/>
-        <w:jc w:val="both"/>
-        <w:rPr>
-          <w:lang w:val="en-US"/>
-        </w:rPr>
-      </w:pPr>
-    </w:p>
-    <w:p>
-      <w:pPr>
-        <w:pStyle w:val="ListParagraph"/>
-        <w:jc w:val="both"/>
-        <w:rPr>
-          <w:lang w:val="en-US"/>
-        </w:rPr>
-      </w:pPr>
-    </w:p>
-    <w:p>
-      <w:pPr>
-        <w:pStyle w:val="ListParagraph"/>
-        <w:jc w:val="both"/>
-        <w:rPr>
-          <w:lang w:val="en-US"/>
+        <w:rPr>
+          <w:lang w:val="en-US"/>
+        </w:rPr>
+      </w:pPr>
+      <w:r>
+        <w:rPr>
+          <w:lang w:val="en-US"/>
+        </w:rPr>
+        <w:t xml:space="preserve"> </w:t>
+      </w:r>
+      <w:r>
+        <w:rPr>
+          <w:lang w:val="en-US"/>
+        </w:rPr>
+        <w:tab/>
+      </w:r>
+    </w:p>
+    <w:p>
+      <w:pPr>
+        <w:pStyle w:val="ListParagraph"/>
+        <w:jc w:val="both"/>
+        <w:rPr>
+          <w:bCs/>
+        </w:rPr>
+      </w:pPr>
+      <w:r>
+        <w:rPr>
+          <w:bCs/>
+        </w:rPr>
+        <w:t>Here I have called sequential layer 1st. In 1st layer</w:t>
+      </w:r>
+      <w:r>
+        <w:rPr>
+          <w:bCs/>
+        </w:rPr>
+        <w:t>,</w:t>
+      </w:r>
+      <w:r>
+        <w:rPr>
+          <w:bCs/>
+        </w:rPr>
+        <w:t xml:space="preserve"> I have added </w:t>
+      </w:r>
+      <w:r>
+        <w:rPr>
+          <w:bCs/>
+        </w:rPr>
+        <w:t xml:space="preserve">a </w:t>
+      </w:r>
+      <w:r>
+        <w:rPr>
+          <w:bCs/>
+        </w:rPr>
+        <w:t xml:space="preserve">2-dimensional convolution layer that is Con2D. Then 16 filters are passed having [2,2] kernel size and activation function </w:t>
+      </w:r>
+      <w:proofErr w:type="spellStart"/>
+      <w:r>
+        <w:rPr>
+          <w:bCs/>
+        </w:rPr>
+        <w:t>relu</w:t>
+      </w:r>
+      <w:proofErr w:type="spellEnd"/>
+      <w:r>
+        <w:rPr>
+          <w:bCs/>
+        </w:rPr>
+        <w:t xml:space="preserve"> is used. For 1st layer input shape is x-train. Then I added </w:t>
+      </w:r>
+      <w:r>
+        <w:rPr>
+          <w:bCs/>
+        </w:rPr>
+        <w:t xml:space="preserve">the </w:t>
+      </w:r>
+      <w:r>
+        <w:rPr>
+          <w:bCs/>
+        </w:rPr>
+        <w:t xml:space="preserve">dropout layer means randomly 0.1 or 10% </w:t>
+      </w:r>
+      <w:r>
+        <w:rPr>
+          <w:bCs/>
+        </w:rPr>
+        <w:t xml:space="preserve">of </w:t>
+      </w:r>
+      <w:r>
+        <w:rPr>
+          <w:bCs/>
+        </w:rPr>
+        <w:t xml:space="preserve">neurons have been dropped. </w:t>
+      </w:r>
+      <w:r>
+        <w:rPr>
+          <w:bCs/>
+        </w:rPr>
+        <w:t>A</w:t>
+      </w:r>
+      <w:r>
+        <w:rPr>
+          <w:bCs/>
+        </w:rPr>
+        <w:t xml:space="preserve">nother layer of CNN having 32 layers and </w:t>
+      </w:r>
+      <w:r>
+        <w:rPr>
+          <w:bCs/>
+        </w:rPr>
+        <w:t xml:space="preserve">a </w:t>
+      </w:r>
+      <w:r>
+        <w:rPr>
+          <w:bCs/>
+        </w:rPr>
+        <w:t xml:space="preserve">size of [2,2] with activation function </w:t>
+      </w:r>
+      <w:proofErr w:type="spellStart"/>
+      <w:r>
+        <w:rPr>
+          <w:bCs/>
+        </w:rPr>
+        <w:t>relu</w:t>
+      </w:r>
+      <w:proofErr w:type="spellEnd"/>
+      <w:r>
+        <w:rPr>
+          <w:bCs/>
+        </w:rPr>
+        <w:t xml:space="preserve"> is added. </w:t>
+      </w:r>
+    </w:p>
+    <w:p>
+      <w:pPr>
+        <w:pStyle w:val="ListParagraph"/>
+        <w:jc w:val="both"/>
+        <w:rPr>
+          <w:bCs/>
+        </w:rPr>
+      </w:pPr>
+    </w:p>
+    <w:p>
+      <w:pPr>
+        <w:pStyle w:val="ListParagraph"/>
+        <w:jc w:val="both"/>
+        <w:rPr>
+          <w:bCs/>
+        </w:rPr>
+      </w:pPr>
+      <w:r>
+        <w:rPr>
+          <w:bCs/>
+        </w:rPr>
+        <w:t xml:space="preserve">In </w:t>
+      </w:r>
+      <w:r>
+        <w:rPr>
+          <w:bCs/>
+        </w:rPr>
+        <w:t xml:space="preserve">the </w:t>
+      </w:r>
+      <w:r>
+        <w:rPr>
+          <w:bCs/>
+        </w:rPr>
+        <w:t>hidden Convolution layer</w:t>
+      </w:r>
+      <w:r>
+        <w:rPr>
+          <w:bCs/>
+        </w:rPr>
+        <w:t>,</w:t>
+      </w:r>
+      <w:r>
+        <w:rPr>
+          <w:bCs/>
+        </w:rPr>
+        <w:t xml:space="preserve"> we don't need to provide input shapes because it automatically matches th</w:t>
+      </w:r>
+      <w:r>
+        <w:rPr>
+          <w:bCs/>
+        </w:rPr>
+        <w:t>e</w:t>
+      </w:r>
+      <w:r>
+        <w:rPr>
+          <w:bCs/>
+        </w:rPr>
+        <w:t xml:space="preserve"> preceding layers. Then 20% dropout will be added. Then add flatten then dense layer </w:t>
+      </w:r>
+      <w:r>
+        <w:rPr>
+          <w:bCs/>
+        </w:rPr>
+        <w:t>having</w:t>
+      </w:r>
+      <w:r>
+        <w:rPr>
+          <w:bCs/>
+        </w:rPr>
+        <w:t xml:space="preserve"> 64 and activation function </w:t>
+      </w:r>
+      <w:proofErr w:type="spellStart"/>
+      <w:r>
+        <w:rPr>
+          <w:bCs/>
+        </w:rPr>
+        <w:t>relu</w:t>
+      </w:r>
+      <w:proofErr w:type="spellEnd"/>
+      <w:r>
+        <w:rPr>
+          <w:bCs/>
+        </w:rPr>
+        <w:t xml:space="preserve"> and drop 50% neuron randomly. Then add </w:t>
+      </w:r>
+      <w:r>
+        <w:rPr>
+          <w:bCs/>
+        </w:rPr>
+        <w:t xml:space="preserve">the </w:t>
+      </w:r>
+      <w:r>
+        <w:rPr>
+          <w:bCs/>
+        </w:rPr>
+        <w:t>final layer. As we need 6 classes and it is a multi</w:t>
+      </w:r>
+      <w:r>
+        <w:rPr>
+          <w:bCs/>
+        </w:rPr>
+        <w:t>-</w:t>
+      </w:r>
+      <w:r>
+        <w:rPr>
+          <w:bCs/>
+        </w:rPr>
+        <w:t xml:space="preserve">class classification we are taking </w:t>
+      </w:r>
+      <w:proofErr w:type="spellStart"/>
+      <w:r>
+        <w:rPr>
+          <w:bCs/>
+        </w:rPr>
+        <w:t>softmax</w:t>
+      </w:r>
+      <w:proofErr w:type="spellEnd"/>
+      <w:r>
+        <w:rPr>
+          <w:bCs/>
+        </w:rPr>
+        <w:t xml:space="preserve"> as </w:t>
+      </w:r>
+      <w:r>
+        <w:rPr>
+          <w:bCs/>
+        </w:rPr>
+        <w:t xml:space="preserve">an </w:t>
+      </w:r>
+      <w:r>
+        <w:rPr>
+          <w:bCs/>
+        </w:rPr>
+        <w:t>activation function.</w:t>
+      </w:r>
+      <w:r>
+        <w:rPr>
+          <w:bCs/>
+        </w:rPr>
+        <w:t xml:space="preserve"> </w:t>
+      </w:r>
+      <w:r>
+        <w:rPr>
+          <w:bCs/>
+        </w:rPr>
+        <w:t xml:space="preserve">For compilation Adam optimizer is used and </w:t>
+      </w:r>
+      <w:r>
+        <w:rPr>
+          <w:bCs/>
+        </w:rPr>
+        <w:t xml:space="preserve">the </w:t>
+      </w:r>
+      <w:r>
+        <w:rPr>
+          <w:bCs/>
+        </w:rPr>
+        <w:t>loss function is sparse categori</w:t>
+      </w:r>
+      <w:r>
+        <w:rPr>
+          <w:bCs/>
+        </w:rPr>
+        <w:t>c</w:t>
+      </w:r>
+      <w:r>
+        <w:rPr>
+          <w:bCs/>
+        </w:rPr>
+        <w:t>al cross</w:t>
+      </w:r>
+      <w:r>
+        <w:rPr>
+          <w:bCs/>
+        </w:rPr>
+        <w:t>-</w:t>
+      </w:r>
+      <w:r>
+        <w:rPr>
+          <w:bCs/>
+        </w:rPr>
+        <w:t>entropy.</w:t>
+      </w:r>
+      <w:r>
+        <w:rPr>
+          <w:bCs/>
+        </w:rPr>
+        <w:t xml:space="preserve"> </w:t>
+      </w:r>
+      <w:r>
+        <w:rPr>
+          <w:bCs/>
+        </w:rPr>
+        <w:t xml:space="preserve">Then </w:t>
+      </w:r>
+      <w:r>
+        <w:rPr>
+          <w:bCs/>
+        </w:rPr>
+        <w:t xml:space="preserve">the </w:t>
+      </w:r>
+      <w:r>
+        <w:rPr>
+          <w:bCs/>
+        </w:rPr>
+        <w:lastRenderedPageBreak/>
+        <w:t>training process will start.</w:t>
+      </w:r>
+      <w:r>
+        <w:rPr>
+          <w:bCs/>
+        </w:rPr>
+        <w:t xml:space="preserve"> </w:t>
+      </w:r>
+      <w:r>
+        <w:rPr>
+          <w:bCs/>
+        </w:rPr>
+        <w:t xml:space="preserve">I </w:t>
+      </w:r>
+      <w:r>
+        <w:rPr>
+          <w:bCs/>
+        </w:rPr>
+        <w:t>have used several epochs</w:t>
+      </w:r>
+      <w:r>
+        <w:rPr>
+          <w:bCs/>
+        </w:rPr>
+        <w:t xml:space="preserve"> to reach the final accuracy of </w:t>
+      </w:r>
+      <w:proofErr w:type="spellStart"/>
+      <w:r>
+        <w:rPr>
+          <w:bCs/>
+        </w:rPr>
+        <w:t>approx</w:t>
+      </w:r>
+      <w:proofErr w:type="spellEnd"/>
+      <w:r>
+        <w:rPr>
+          <w:bCs/>
+        </w:rPr>
+        <w:t xml:space="preserve"> 94%</w:t>
+      </w:r>
+      <w:r>
+        <w:rPr>
+          <w:bCs/>
+        </w:rPr>
+        <w:t>.</w:t>
+      </w:r>
+    </w:p>
+    <w:p>
+      <w:pPr>
+        <w:pStyle w:val="ListParagraph"/>
+        <w:jc w:val="both"/>
+        <w:rPr>
+          <w:bCs/>
+        </w:rPr>
+      </w:pPr>
+    </w:p>
+    <w:p>
+      <w:pPr>
+        <w:pStyle w:val="ListParagraph"/>
+        <w:jc w:val="both"/>
+        <w:rPr>
+          <w:bCs/>
         </w:rPr>
       </w:pPr>
       <w:r>
@@ -1992,12 +1965,11 @@
           <w:noProof/>
           <w:lang w:eastAsia="en-IN"/>
         </w:rPr>
-        <w:lastRenderedPageBreak/>
         <w:drawing>
-          <wp:inline distT="0" distB="0" distL="0" distR="0" wp14:anchorId="1428DE82" wp14:editId="7EECD752">
-            <wp:extent cx="3658111" cy="2610214"/>
+          <wp:inline distT="0" distB="0" distL="0" distR="0" wp14:anchorId="76041CFB" wp14:editId="0AB85CD4">
+            <wp:extent cx="5295900" cy="1701930"/>
             <wp:effectExtent l="0" t="0" r="0" b="0"/>
-            <wp:docPr id="9" name="Picture 9"/>
+            <wp:docPr id="8" name="Picture 8"/>
             <wp:cNvGraphicFramePr>
               <a:graphicFrameLocks xmlns:a="http://schemas.openxmlformats.org/drawingml/2006/main" noChangeAspect="1"/>
             </wp:cNvGraphicFramePr>
@@ -2017,7 +1989,7 @@
                   <pic:spPr>
                     <a:xfrm>
                       <a:off x="0" y="0"/>
-                      <a:ext cx="3658111" cy="2610214"/>
+                      <a:ext cx="5339514" cy="1715946"/>
                     </a:xfrm>
                     <a:prstGeom prst="rect">
                       <a:avLst/>
@@ -2035,18 +2007,50 @@
         <w:pStyle w:val="ListParagraph"/>
         <w:jc w:val="both"/>
         <w:rPr>
-          <w:lang w:val="en-US"/>
-        </w:rPr>
-      </w:pPr>
-    </w:p>
-    <w:p>
-      <w:pPr>
-        <w:pStyle w:val="ListParagraph"/>
-        <w:jc w:val="both"/>
-        <w:rPr>
-          <w:lang w:val="en-US"/>
-        </w:rPr>
-      </w:pPr>
+          <w:bCs/>
+        </w:rPr>
+      </w:pPr>
+    </w:p>
+    <w:p>
+      <w:pPr>
+        <w:pStyle w:val="ListParagraph"/>
+        <w:jc w:val="both"/>
+        <w:rPr>
+          <w:lang w:val="en-US"/>
+        </w:rPr>
+      </w:pPr>
+      <w:r>
+        <w:rPr>
+          <w:bCs/>
+        </w:rPr>
+        <w:t>The snapshots below represent the learning curves</w:t>
+      </w:r>
+      <w:r>
+        <w:rPr>
+          <w:bCs/>
+        </w:rPr>
+        <w:t xml:space="preserve"> for 10 epochs</w:t>
+      </w:r>
+      <w:r>
+        <w:rPr>
+          <w:bCs/>
+        </w:rPr>
+        <w:t xml:space="preserve">. 1st graph is plotted between no of epochs and the accuracy of the model. Then the 2nd graph is plotted between no of epochs and loss of a model. Here we got quite a good accuracy. As validation loss is less than training </w:t>
+      </w:r>
+      <w:proofErr w:type="gramStart"/>
+      <w:r>
+        <w:rPr>
+          <w:bCs/>
+        </w:rPr>
+        <w:t>loss</w:t>
+      </w:r>
+      <w:proofErr w:type="gramEnd"/>
+      <w:r>
+        <w:rPr>
+          <w:bCs/>
+        </w:rPr>
+        <w:t xml:space="preserve"> we can say that our model is neither overfitting nor underfitting.</w:t>
+      </w:r>
     </w:p>
     <w:p>
       <w:pPr>
@@ -2062,10 +2066,10 @@
           <w:lang w:eastAsia="en-IN"/>
         </w:rPr>
         <w:drawing>
-          <wp:inline distT="0" distB="0" distL="0" distR="0" wp14:anchorId="5F0D6A89" wp14:editId="20BCEC74">
-            <wp:extent cx="3620005" cy="2553056"/>
+          <wp:inline distT="0" distB="0" distL="0" distR="0" wp14:anchorId="1428DE82" wp14:editId="7EECD752">
+            <wp:extent cx="3658111" cy="2610214"/>
             <wp:effectExtent l="0" t="0" r="0" b="0"/>
-            <wp:docPr id="10" name="Picture 10"/>
+            <wp:docPr id="9" name="Picture 9"/>
             <wp:cNvGraphicFramePr>
               <a:graphicFrameLocks xmlns:a="http://schemas.openxmlformats.org/drawingml/2006/main" noChangeAspect="1"/>
             </wp:cNvGraphicFramePr>
@@ -2085,7 +2089,7 @@
                   <pic:spPr>
                     <a:xfrm>
                       <a:off x="0" y="0"/>
-                      <a:ext cx="3620005" cy="2553056"/>
+                      <a:ext cx="3658111" cy="2610214"/>
                     </a:xfrm>
                     <a:prstGeom prst="rect">
                       <a:avLst/>
@@ -2106,185 +2110,16 @@
           <w:lang w:val="en-US"/>
         </w:rPr>
       </w:pPr>
-    </w:p>
-    <w:p>
-      <w:pPr>
-        <w:pStyle w:val="ListParagraph"/>
-        <w:jc w:val="both"/>
-        <w:rPr>
-          <w:lang w:val="en-US"/>
-        </w:rPr>
-      </w:pPr>
-    </w:p>
-    <w:p>
-      <w:pPr>
-        <w:pStyle w:val="ListParagraph"/>
-        <w:jc w:val="both"/>
-        <w:rPr>
-          <w:lang w:val="en-US"/>
-        </w:rPr>
-      </w:pPr>
-    </w:p>
-    <w:p>
-      <w:pPr>
-        <w:pStyle w:val="ListParagraph"/>
-        <w:jc w:val="both"/>
-        <w:rPr>
-          <w:lang w:val="en-US"/>
-        </w:rPr>
-      </w:pPr>
-    </w:p>
-    <w:p>
-      <w:pPr>
-        <w:pStyle w:val="ListParagraph"/>
-        <w:jc w:val="both"/>
-        <w:rPr>
-          <w:lang w:val="en-US"/>
-        </w:rPr>
-      </w:pPr>
-    </w:p>
-    <w:p>
-      <w:pPr>
-        <w:pStyle w:val="ListParagraph"/>
-        <w:jc w:val="both"/>
-        <w:rPr>
-          <w:lang w:val="en-US"/>
-        </w:rPr>
-      </w:pPr>
-    </w:p>
-    <w:p>
-      <w:pPr>
-        <w:pStyle w:val="ListParagraph"/>
-        <w:jc w:val="both"/>
-        <w:rPr>
-          <w:lang w:val="en-US"/>
-        </w:rPr>
-      </w:pPr>
-    </w:p>
-    <w:p>
-      <w:pPr>
-        <w:pStyle w:val="ListParagraph"/>
-        <w:jc w:val="both"/>
-        <w:rPr>
-          <w:lang w:val="en-US"/>
-        </w:rPr>
-      </w:pPr>
-    </w:p>
-    <w:p>
-      <w:pPr>
-        <w:pStyle w:val="ListParagraph"/>
-        <w:jc w:val="both"/>
-        <w:rPr>
-          <w:lang w:val="en-US"/>
-        </w:rPr>
-      </w:pPr>
-    </w:p>
-    <w:p>
-      <w:pPr>
-        <w:pStyle w:val="ListParagraph"/>
-        <w:jc w:val="both"/>
-        <w:rPr>
-          <w:lang w:val="en-US"/>
-        </w:rPr>
-      </w:pPr>
-    </w:p>
-    <w:p>
-      <w:pPr>
-        <w:pStyle w:val="ListParagraph"/>
-        <w:jc w:val="both"/>
-        <w:rPr>
-          <w:lang w:val="en-US"/>
-        </w:rPr>
-      </w:pPr>
-    </w:p>
-    <w:p>
-      <w:pPr>
-        <w:pStyle w:val="ListParagraph"/>
-        <w:jc w:val="both"/>
-        <w:rPr>
-          <w:lang w:val="en-US"/>
-        </w:rPr>
-      </w:pPr>
-    </w:p>
-    <w:p>
-      <w:pPr>
-        <w:pStyle w:val="ListParagraph"/>
-        <w:jc w:val="both"/>
-        <w:rPr>
-          <w:lang w:val="en-US"/>
-        </w:rPr>
-      </w:pPr>
-    </w:p>
-    <w:p>
-      <w:pPr>
-        <w:pStyle w:val="ListParagraph"/>
-        <w:jc w:val="both"/>
-        <w:rPr>
-          <w:lang w:val="en-US"/>
-        </w:rPr>
-      </w:pPr>
-    </w:p>
-    <w:p>
-      <w:pPr>
-        <w:pStyle w:val="ListParagraph"/>
-        <w:jc w:val="both"/>
-        <w:rPr>
-          <w:lang w:val="en-US"/>
-        </w:rPr>
-      </w:pPr>
-    </w:p>
-    <w:p>
-      <w:pPr>
-        <w:pStyle w:val="ListParagraph"/>
-        <w:jc w:val="both"/>
-        <w:rPr>
-          <w:bCs/>
-        </w:rPr>
-      </w:pPr>
-    </w:p>
-    <w:p>
-      <w:pPr>
-        <w:pStyle w:val="ListParagraph"/>
-        <w:jc w:val="both"/>
-        <w:rPr>
-          <w:bCs/>
-        </w:rPr>
-      </w:pPr>
-      <w:r>
-        <w:rPr>
-          <w:bCs/>
-        </w:rPr>
-        <w:lastRenderedPageBreak/>
-        <w:t>The snapshots below represent the learning curves for 50 epochs.</w:t>
-      </w:r>
-    </w:p>
-    <w:p>
-      <w:pPr>
-        <w:pStyle w:val="ListParagraph"/>
-        <w:jc w:val="both"/>
-        <w:rPr>
-          <w:lang w:val="en-US"/>
-        </w:rPr>
-      </w:pPr>
-    </w:p>
-    <w:p>
-      <w:pPr>
-        <w:pStyle w:val="ListParagraph"/>
-        <w:jc w:val="both"/>
-        <w:rPr>
-          <w:lang w:val="en-US"/>
-        </w:rPr>
-      </w:pPr>
       <w:r>
         <w:rPr>
           <w:noProof/>
-          <w:lang w:val="en-US"/>
+          <w:lang w:eastAsia="en-IN"/>
         </w:rPr>
         <w:drawing>
-          <wp:inline distT="0" distB="0" distL="0" distR="0" wp14:anchorId="79986394" wp14:editId="663129B0">
-            <wp:extent cx="3686689" cy="2591162"/>
+          <wp:inline distT="0" distB="0" distL="0" distR="0" wp14:anchorId="5F0D6A89" wp14:editId="20BCEC74">
+            <wp:extent cx="3620005" cy="2553056"/>
             <wp:effectExtent l="0" t="0" r="0" b="0"/>
-            <wp:docPr id="2" name="Picture 2"/>
+            <wp:docPr id="10" name="Picture 10"/>
             <wp:cNvGraphicFramePr>
               <a:graphicFrameLocks xmlns:a="http://schemas.openxmlformats.org/drawingml/2006/main" noChangeAspect="1"/>
             </wp:cNvGraphicFramePr>
@@ -2304,7 +2139,7 @@
                   <pic:spPr>
                     <a:xfrm>
                       <a:off x="0" y="0"/>
-                      <a:ext cx="3686689" cy="2591162"/>
+                      <a:ext cx="3620005" cy="2553056"/>
                     </a:xfrm>
                     <a:prstGeom prst="rect">
                       <a:avLst/>
@@ -2322,6 +2157,31 @@
         <w:pStyle w:val="ListParagraph"/>
         <w:jc w:val="both"/>
         <w:rPr>
+          <w:bCs/>
+        </w:rPr>
+      </w:pPr>
+      <w:r>
+        <w:rPr>
+          <w:bCs/>
+        </w:rPr>
+        <w:lastRenderedPageBreak/>
+        <w:t>The snapshots below represent the learning curves for 50 epochs.</w:t>
+      </w:r>
+    </w:p>
+    <w:p>
+      <w:pPr>
+        <w:pStyle w:val="ListParagraph"/>
+        <w:jc w:val="both"/>
+        <w:rPr>
+          <w:lang w:val="en-US"/>
+        </w:rPr>
+      </w:pPr>
+    </w:p>
+    <w:p>
+      <w:pPr>
+        <w:pStyle w:val="ListParagraph"/>
+        <w:jc w:val="both"/>
+        <w:rPr>
           <w:lang w:val="en-US"/>
         </w:rPr>
       </w:pPr>
@@ -2331,10 +2191,10 @@
           <w:lang w:val="en-US"/>
         </w:rPr>
         <w:drawing>
-          <wp:inline distT="0" distB="0" distL="0" distR="0" wp14:anchorId="547CA084" wp14:editId="059CCACA">
-            <wp:extent cx="3686400" cy="2628986"/>
-            <wp:effectExtent l="0" t="0" r="9525" b="0"/>
-            <wp:docPr id="3" name="Picture 3"/>
+          <wp:inline distT="0" distB="0" distL="0" distR="0" wp14:anchorId="79986394" wp14:editId="663129B0">
+            <wp:extent cx="3686689" cy="2591162"/>
+            <wp:effectExtent l="0" t="0" r="0" b="0"/>
+            <wp:docPr id="2" name="Picture 2"/>
             <wp:cNvGraphicFramePr>
               <a:graphicFrameLocks xmlns:a="http://schemas.openxmlformats.org/drawingml/2006/main" noChangeAspect="1"/>
             </wp:cNvGraphicFramePr>
@@ -2354,6 +2214,56 @@
                   <pic:spPr>
                     <a:xfrm>
                       <a:off x="0" y="0"/>
+                      <a:ext cx="3686689" cy="2591162"/>
+                    </a:xfrm>
+                    <a:prstGeom prst="rect">
+                      <a:avLst/>
+                    </a:prstGeom>
+                  </pic:spPr>
+                </pic:pic>
+              </a:graphicData>
+            </a:graphic>
+          </wp:inline>
+        </w:drawing>
+      </w:r>
+    </w:p>
+    <w:p>
+      <w:pPr>
+        <w:pStyle w:val="ListParagraph"/>
+        <w:jc w:val="both"/>
+        <w:rPr>
+          <w:lang w:val="en-US"/>
+        </w:rPr>
+      </w:pPr>
+      <w:r>
+        <w:rPr>
+          <w:noProof/>
+          <w:lang w:val="en-US"/>
+        </w:rPr>
+        <w:drawing>
+          <wp:inline distT="0" distB="0" distL="0" distR="0" wp14:anchorId="547CA084" wp14:editId="059CCACA">
+            <wp:extent cx="3686400" cy="2628986"/>
+            <wp:effectExtent l="0" t="0" r="9525" b="0"/>
+            <wp:docPr id="3" name="Picture 3"/>
+            <wp:cNvGraphicFramePr>
+              <a:graphicFrameLocks xmlns:a="http://schemas.openxmlformats.org/drawingml/2006/main" noChangeAspect="1"/>
+            </wp:cNvGraphicFramePr>
+            <a:graphic xmlns:a="http://schemas.openxmlformats.org/drawingml/2006/main">
+              <a:graphicData uri="http://schemas.openxmlformats.org/drawingml/2006/picture">
+                <pic:pic xmlns:pic="http://schemas.openxmlformats.org/drawingml/2006/picture">
+                  <pic:nvPicPr>
+                    <pic:cNvPr id="0" name=""/>
+                    <pic:cNvPicPr/>
+                  </pic:nvPicPr>
+                  <pic:blipFill>
+                    <a:blip r:embed="rId17"/>
+                    <a:stretch>
+                      <a:fillRect/>
+                    </a:stretch>
+                  </pic:blipFill>
+                  <pic:spPr>
+                    <a:xfrm>
+                      <a:off x="0" y="0"/>
                       <a:ext cx="3686400" cy="2628986"/>
                     </a:xfrm>
                     <a:prstGeom prst="rect">
@@ -2490,8 +2400,6 @@
           <w:lang w:val="en-US"/>
         </w:rPr>
       </w:pPr>
-      <w:bookmarkStart w:id="0" w:name="_GoBack"/>
-      <w:bookmarkEnd w:id="0"/>
     </w:p>
     <w:p>
       <w:pPr>
@@ -2510,7 +2418,15 @@
           <w:lang w:val="en-US"/>
         </w:rPr>
         <w:lastRenderedPageBreak/>
-        <w:t>UI Design</w:t>
+        <w:t xml:space="preserve">UI </w:t>
+      </w:r>
+      <w:bookmarkStart w:id="0" w:name="_GoBack"/>
+      <w:bookmarkEnd w:id="0"/>
+      <w:r>
+        <w:rPr>
+          <w:lang w:val="en-US"/>
+        </w:rPr>
+        <w:t>Design</w:t>
       </w:r>
     </w:p>
     <w:p>
@@ -2567,7 +2483,7 @@
                     </pic:cNvPicPr>
                   </pic:nvPicPr>
                   <pic:blipFill>
-                    <a:blip r:embed="rId17" cstate="print">
+                    <a:blip r:embed="rId18" cstate="print">
                       <a:extLst>
                         <a:ext uri="{28A0092B-C50C-407E-A947-70E740481C1C}">
                           <a14:useLocalDpi xmlns:a14="http://schemas.microsoft.com/office/drawing/2010/main" val="0"/>

</xml_diff>